<commit_message>
add create db user
</commit_message>
<xml_diff>
--- a/документы/Функционал.docx
+++ b/документы/Функционал.docx
@@ -81,10 +81,7 @@
         </w:numPr>
       </w:pPr>
       <w:r>
-        <w:t xml:space="preserve">Клиент отменяет один из сервисов </w:t>
-      </w:r>
-      <w:r>
-        <w:t xml:space="preserve">(в </w:t>
+        <w:t xml:space="preserve">Клиент отменяет один из сервисов (в </w:t>
       </w:r>
       <w:proofErr w:type="spellStart"/>
       <w:r>
@@ -104,10 +101,7 @@
       </w:r>
       <w:proofErr w:type="gramStart"/>
       <w:r>
-        <w:t xml:space="preserve">отменен </w:t>
-      </w:r>
-      <w:r>
-        <w:t>)</w:t>
+        <w:t>отменен )</w:t>
       </w:r>
       <w:proofErr w:type="gramEnd"/>
     </w:p>
@@ -174,11 +168,6 @@
       </w:r>
     </w:p>
     <w:p>
-      <w:pPr>
-        <w:rPr>
-          <w:lang w:val="en-US"/>
-        </w:rPr>
-      </w:pPr>
       <w:r>
         <w:tab/>
         <w:t>- продлить (</w:t>
@@ -187,14 +176,23 @@
         <w:rPr>
           <w:lang w:val="en-US"/>
         </w:rPr>
-        <w:t>update date)</w:t>
-      </w:r>
-    </w:p>
-    <w:p>
+        <w:t>update</w:t>
+      </w:r>
+      <w:r>
+        <w:t xml:space="preserve"> </w:t>
+      </w:r>
       <w:r>
         <w:rPr>
           <w:lang w:val="en-US"/>
         </w:rPr>
+        <w:t>date</w:t>
+      </w:r>
+      <w:r>
+        <w:t>)</w:t>
+      </w:r>
+    </w:p>
+    <w:p>
+      <w:r>
         <w:tab/>
       </w:r>
       <w:r>
@@ -350,189 +348,236 @@
         <w:rPr>
           <w:lang w:val="en-US"/>
         </w:rPr>
-        <w:t>Create</w:t>
+        <w:t xml:space="preserve">Create </w:t>
       </w:r>
       <w:r>
         <w:rPr>
           <w:lang w:val="en-US"/>
         </w:rPr>
-        <w:t xml:space="preserve"> </w:t>
+        <w:t xml:space="preserve">Guest user </w:t>
+      </w:r>
+    </w:p>
+    <w:p>
+      <w:pPr>
+        <w:pStyle w:val="a3"/>
+        <w:numPr>
+          <w:ilvl w:val="0"/>
+          <w:numId w:val="3"/>
+        </w:numPr>
+      </w:pPr>
+      <w:r>
+        <w:t>Узнать стаж работы или разрешить админу вы</w:t>
+      </w:r>
+    </w:p>
+    <w:p>
+      <w:pPr>
+        <w:pStyle w:val="a3"/>
+        <w:numPr>
+          <w:ilvl w:val="0"/>
+          <w:numId w:val="3"/>
+        </w:numPr>
+      </w:pPr>
+    </w:p>
+    <w:p>
+      <w:r>
+        <w:t xml:space="preserve">ФУНКЦИИ ПЕРОСНАЛА </w:t>
+      </w:r>
+    </w:p>
+    <w:p>
+      <w:pPr>
+        <w:pStyle w:val="a3"/>
+        <w:numPr>
+          <w:ilvl w:val="0"/>
+          <w:numId w:val="4"/>
+        </w:numPr>
+      </w:pPr>
+      <w:r>
+        <w:t>Просмотреть свободные/занятые комнаты</w:t>
+      </w:r>
+    </w:p>
+    <w:p>
+      <w:pPr>
+        <w:pStyle w:val="a3"/>
+        <w:numPr>
+          <w:ilvl w:val="0"/>
+          <w:numId w:val="4"/>
+        </w:numPr>
+      </w:pPr>
+      <w:r>
+        <w:t>С</w:t>
+      </w:r>
+      <w:r>
+        <w:rPr>
+          <w:highlight w:val="yellow"/>
+        </w:rPr>
+        <w:t>ервисы</w:t>
+      </w:r>
+    </w:p>
+    <w:p>
+      <w:pPr>
+        <w:pStyle w:val="a3"/>
+        <w:numPr>
+          <w:ilvl w:val="0"/>
+          <w:numId w:val="4"/>
+        </w:numPr>
+      </w:pPr>
+      <w:r>
+        <w:t xml:space="preserve">Просмотреть информацию о брони по </w:t>
       </w:r>
       <w:r>
         <w:rPr>
           <w:lang w:val="en-US"/>
         </w:rPr>
-        <w:t xml:space="preserve">Guest user </w:t>
-      </w:r>
-    </w:p>
-    <w:p>
-      <w:pPr>
-        <w:pStyle w:val="a3"/>
-        <w:numPr>
-          <w:ilvl w:val="0"/>
-          <w:numId w:val="3"/>
+        <w:t>id</w:t>
+      </w:r>
+    </w:p>
+    <w:p>
+      <w:pPr>
+        <w:pStyle w:val="a3"/>
+        <w:numPr>
+          <w:ilvl w:val="0"/>
+          <w:numId w:val="4"/>
+        </w:numPr>
+      </w:pPr>
+      <w:r>
+        <w:t xml:space="preserve">Просмотреть информацию о сервисе по </w:t>
+      </w:r>
+      <w:r>
+        <w:rPr>
+          <w:lang w:val="en-US"/>
+        </w:rPr>
+        <w:t>id</w:t>
+      </w:r>
+    </w:p>
+    <w:p>
+      <w:pPr>
+        <w:pStyle w:val="a3"/>
+        <w:numPr>
+          <w:ilvl w:val="0"/>
+          <w:numId w:val="4"/>
+        </w:numPr>
+      </w:pPr>
+      <w:r>
+        <w:t xml:space="preserve">Просмотреть описание сервисов </w:t>
+      </w:r>
+    </w:p>
+    <w:p>
+      <w:pPr>
+        <w:pStyle w:val="a3"/>
+        <w:numPr>
+          <w:ilvl w:val="0"/>
+          <w:numId w:val="4"/>
+        </w:numPr>
+      </w:pPr>
+      <w:r>
+        <w:t>Узнать дни рождения работников в этом месяце с указанием возраста</w:t>
+      </w:r>
+    </w:p>
+    <w:p>
+      <w:pPr>
+        <w:pStyle w:val="a3"/>
+        <w:numPr>
+          <w:ilvl w:val="0"/>
+          <w:numId w:val="4"/>
+        </w:numPr>
+      </w:pPr>
+      <w:r>
+        <w:t>Узнать дни рождения работников в следующем месяце с указанием возраста</w:t>
+      </w:r>
+    </w:p>
+    <w:p>
+      <w:pPr>
+        <w:pStyle w:val="a3"/>
+        <w:numPr>
+          <w:ilvl w:val="0"/>
+          <w:numId w:val="4"/>
         </w:numPr>
       </w:pPr>
       <w:r>
         <w:t xml:space="preserve">Узнать стаж работы </w:t>
       </w:r>
       <w:r>
-        <w:t>или разрешить админу вы</w:t>
-      </w:r>
-    </w:p>
-    <w:p>
-      <w:pPr>
-        <w:pStyle w:val="a3"/>
-        <w:numPr>
-          <w:ilvl w:val="0"/>
-          <w:numId w:val="3"/>
-        </w:numPr>
-      </w:pPr>
-    </w:p>
-    <w:p>
-      <w:r>
-        <w:t xml:space="preserve">ФУНКЦИИ ПЕРОСНАЛА </w:t>
-      </w:r>
-    </w:p>
-    <w:p>
-      <w:pPr>
-        <w:pStyle w:val="a3"/>
-        <w:numPr>
-          <w:ilvl w:val="0"/>
-          <w:numId w:val="4"/>
-        </w:numPr>
-      </w:pPr>
-      <w:r>
-        <w:t>Просмотреть свободные/занятые комнаты</w:t>
-      </w:r>
-    </w:p>
-    <w:p>
-      <w:pPr>
-        <w:pStyle w:val="a3"/>
-        <w:numPr>
-          <w:ilvl w:val="0"/>
-          <w:numId w:val="4"/>
-        </w:numPr>
-      </w:pPr>
-      <w:r>
-        <w:t>С</w:t>
-      </w:r>
-      <w:r>
+        <w:t>сотрудников</w:t>
+      </w:r>
+    </w:p>
+    <w:p/>
+    <w:p>
+      <w:r>
+        <w:t>ФУНКЦИИ ГОСТЯ</w:t>
+      </w:r>
+    </w:p>
+    <w:p>
+      <w:pPr>
+        <w:pStyle w:val="a3"/>
+        <w:numPr>
+          <w:ilvl w:val="0"/>
+          <w:numId w:val="5"/>
+        </w:numPr>
         <w:rPr>
           <w:highlight w:val="yellow"/>
         </w:rPr>
-        <w:t>ервисы</w:t>
-      </w:r>
-    </w:p>
-    <w:p>
-      <w:pPr>
-        <w:pStyle w:val="a3"/>
-        <w:numPr>
-          <w:ilvl w:val="0"/>
-          <w:numId w:val="4"/>
-        </w:numPr>
-      </w:pPr>
-      <w:r>
-        <w:t xml:space="preserve">Просмотреть информацию о брони по </w:t>
-      </w:r>
-      <w:r>
-        <w:rPr>
+      </w:pPr>
+      <w:r>
+        <w:rPr>
+          <w:highlight w:val="yellow"/>
+        </w:rPr>
+        <w:t>Забронировать сейчас</w:t>
+      </w:r>
+    </w:p>
+    <w:p>
+      <w:pPr>
+        <w:pStyle w:val="a3"/>
+        <w:numPr>
+          <w:ilvl w:val="0"/>
+          <w:numId w:val="5"/>
+        </w:numPr>
+        <w:rPr>
+          <w:highlight w:val="yellow"/>
+        </w:rPr>
+      </w:pPr>
+      <w:r>
+        <w:rPr>
+          <w:highlight w:val="yellow"/>
+        </w:rPr>
+        <w:t>Предварительная бронь</w:t>
+      </w:r>
+    </w:p>
+    <w:p>
+      <w:pPr>
+        <w:pStyle w:val="a3"/>
+        <w:numPr>
+          <w:ilvl w:val="0"/>
+          <w:numId w:val="5"/>
+        </w:numPr>
+        <w:rPr>
+          <w:highlight w:val="red"/>
+        </w:rPr>
+      </w:pPr>
+      <w:r>
+        <w:lastRenderedPageBreak/>
+        <w:t>Изменение брони</w:t>
+      </w:r>
+      <w:r>
+        <w:tab/>
+      </w:r>
+      <w:r>
+        <w:rPr>
+          <w:highlight w:val="red"/>
+        </w:rPr>
+        <w:t xml:space="preserve">//добавить проверку </w:t>
+      </w:r>
+      <w:r>
+        <w:rPr>
+          <w:highlight w:val="red"/>
           <w:lang w:val="en-US"/>
         </w:rPr>
         <w:t>id</w:t>
       </w:r>
-    </w:p>
-    <w:p>
-      <w:pPr>
-        <w:pStyle w:val="a3"/>
-        <w:numPr>
-          <w:ilvl w:val="0"/>
-          <w:numId w:val="4"/>
-        </w:numPr>
-      </w:pPr>
-      <w:r>
-        <w:t xml:space="preserve">Просмотреть информацию о </w:t>
-      </w:r>
-      <w:r>
-        <w:t>сервисе</w:t>
-      </w:r>
-      <w:r>
-        <w:t xml:space="preserve"> по </w:t>
-      </w:r>
-      <w:r>
-        <w:rPr>
-          <w:lang w:val="en-US"/>
-        </w:rPr>
-        <w:t>id</w:t>
-      </w:r>
-    </w:p>
-    <w:p>
-      <w:pPr>
-        <w:pStyle w:val="a3"/>
-        <w:numPr>
-          <w:ilvl w:val="0"/>
-          <w:numId w:val="4"/>
-        </w:numPr>
-      </w:pPr>
-      <w:r>
-        <w:t xml:space="preserve">Просмотреть описание сервисов </w:t>
-      </w:r>
-    </w:p>
-    <w:p>
-      <w:pPr>
-        <w:pStyle w:val="a3"/>
-        <w:numPr>
-          <w:ilvl w:val="0"/>
-          <w:numId w:val="4"/>
-        </w:numPr>
-      </w:pPr>
-      <w:r>
-        <w:t xml:space="preserve">Узнать дни рождения работников в этом месяце с </w:t>
-      </w:r>
-      <w:r>
-        <w:t>указанием возраста</w:t>
-      </w:r>
-    </w:p>
-    <w:p>
-      <w:pPr>
-        <w:pStyle w:val="a3"/>
-        <w:numPr>
-          <w:ilvl w:val="0"/>
-          <w:numId w:val="4"/>
-        </w:numPr>
-      </w:pPr>
-      <w:r>
-        <w:t xml:space="preserve">Узнать дни рождения работников в </w:t>
-      </w:r>
-      <w:r>
-        <w:t>следующем</w:t>
-      </w:r>
-      <w:r>
-        <w:t xml:space="preserve"> месяце</w:t>
-      </w:r>
-      <w:r>
-        <w:t xml:space="preserve"> с указанием возраста</w:t>
-      </w:r>
-    </w:p>
-    <w:p>
-      <w:pPr>
-        <w:pStyle w:val="a3"/>
-        <w:numPr>
-          <w:ilvl w:val="0"/>
-          <w:numId w:val="4"/>
-        </w:numPr>
-      </w:pPr>
-      <w:r>
-        <w:t xml:space="preserve">Узнать стаж работы </w:t>
-      </w:r>
-      <w:r>
-        <w:t>сотрудников</w:t>
-      </w:r>
-    </w:p>
-    <w:p/>
-    <w:p>
-      <w:r>
-        <w:t>ФУНКЦИИ ГОСТЯ</w:t>
+      <w:r>
+        <w:rPr>
+          <w:highlight w:val="red"/>
+        </w:rPr>
+        <w:t xml:space="preserve"> пользователя чтобы он мог менять только свою бронь</w:t>
       </w:r>
     </w:p>
     <w:p>
@@ -544,7 +589,7 @@
         </w:numPr>
       </w:pPr>
       <w:r>
-        <w:t>Забронировать сейчас</w:t>
+        <w:t>Отмена брони</w:t>
       </w:r>
     </w:p>
     <w:p>
@@ -556,31 +601,6 @@
         </w:numPr>
       </w:pPr>
       <w:r>
-        <w:t>Предварительная бронь</w:t>
-      </w:r>
-    </w:p>
-    <w:p>
-      <w:pPr>
-        <w:pStyle w:val="a3"/>
-        <w:numPr>
-          <w:ilvl w:val="0"/>
-          <w:numId w:val="5"/>
-        </w:numPr>
-      </w:pPr>
-      <w:r>
-        <w:t>Отмена брони</w:t>
-      </w:r>
-    </w:p>
-    <w:p>
-      <w:pPr>
-        <w:pStyle w:val="a3"/>
-        <w:numPr>
-          <w:ilvl w:val="0"/>
-          <w:numId w:val="5"/>
-        </w:numPr>
-      </w:pPr>
-      <w:r>
-        <w:lastRenderedPageBreak/>
         <w:t xml:space="preserve">Заказ сервиса (что будет если одновременно заказать 2 сервиса с разными датами?? Если такой сервис </w:t>
       </w:r>
       <w:proofErr w:type="gramStart"/>
@@ -634,6 +654,10 @@
     <w:p>
       <w:pPr>
         <w:pStyle w:val="a3"/>
+        <w:numPr>
+          <w:ilvl w:val="0"/>
+          <w:numId w:val="5"/>
+        </w:numPr>
       </w:pPr>
     </w:p>
     <w:p>
@@ -669,13 +693,7 @@
         <w:br/>
       </w:r>
       <w:r>
-        <w:t xml:space="preserve">Количество дней * на стоимость комнаты + </w:t>
-      </w:r>
-      <w:r>
-        <w:t xml:space="preserve">Количество дней * на стоимость </w:t>
-      </w:r>
-      <w:r>
-        <w:t xml:space="preserve">тарифа + </w:t>
+        <w:t xml:space="preserve">Количество дней * на стоимость комнаты + Количество дней * на стоимость тарифа + </w:t>
       </w:r>
       <w:r>
         <w:rPr>
@@ -2166,6 +2184,7 @@
   <w:style w:type="character" w:default="1" w:styleId="a0">
     <w:name w:val="Default Paragraph Font"/>
     <w:uiPriority w:val="1"/>
+    <w:semiHidden/>
     <w:unhideWhenUsed/>
   </w:style>
   <w:style w:type="table" w:default="1" w:styleId="a1">

</xml_diff>